<commit_message>
added bits to fusion development and had some messyness with vscode
</commit_message>
<xml_diff>
--- a/Literature Review Notes.docx
+++ b/Literature Review Notes.docx
@@ -18621,14 +18621,14 @@
         <w:rPr>
           <w:b/>
           <w:bCs/>
-          <w:color w:val="000000" w:themeColor="text1"/>
-        </w:rPr>
-      </w:pPr>
-      <w:r>
-        <w:rPr>
-          <w:b/>
-          <w:bCs/>
-          <w:color w:val="000000" w:themeColor="text1"/>
+          <w:color w:val="AEAAAA" w:themeColor="background2" w:themeShade="BF"/>
+        </w:rPr>
+      </w:pPr>
+      <w:r>
+        <w:rPr>
+          <w:b/>
+          <w:bCs/>
+          <w:color w:val="AEAAAA" w:themeColor="background2" w:themeShade="BF"/>
         </w:rPr>
         <w:t xml:space="preserve">IDPP CLEF predicting time window with two-layer classification </w:t>
       </w:r>
@@ -18636,7 +18636,7 @@
         <w:rPr>
           <w:b/>
           <w:bCs/>
-          <w:color w:val="000000" w:themeColor="text1"/>
+          <w:color w:val="AEAAAA" w:themeColor="background2" w:themeShade="BF"/>
         </w:rPr>
         <w:fldChar w:fldCharType="begin"/>
       </w:r>
@@ -18644,7 +18644,7 @@
         <w:rPr>
           <w:b/>
           <w:bCs/>
-          <w:color w:val="000000" w:themeColor="text1"/>
+          <w:color w:val="AEAAAA" w:themeColor="background2" w:themeShade="BF"/>
         </w:rPr>
         <w:instrText xml:space="preserve"> ADDIN ZOTERO_ITEM CSL_CITATION {"citationID":"a2miv1lig61","properties":{"formattedCitation":"\\uldash{(Branco et al., 2022)}","plainCitation":"(Branco et al., 2022)","noteIndex":0},"citationItems":[{"id":1170,"uris":["http://zotero.org/users/8947639/items/FAGXKC7X"],"itemData":{"id":1170,"type":"paper-conference","archive":"Scopus","event-title":"CEUR Workshop Proceedings","page":"1211-1227","title":"Hierarchical Modelling for ALS Prognosis: Predicting the Progression Towards Critical Events","URL":"https://www.scopus.com/inward/record.uri?eid=2-s2.0-85136986002&amp;partnerID=40&amp;md5=9a7cfb66102145da044c6f11bf24655d","volume":"3180","author":[{"family":"Branco","given":"R."},{"family":"Soares","given":"D.F."},{"family":"Martins","given":"A.S."},{"family":"Auletta","given":"E."},{"family":"Castanho","given":"E.N."},{"family":"Nunes","given":"S."},{"family":"Serrano","given":"F."},{"family":"Sousa","given":"R.T."},{"family":"Pesquita","given":"C."},{"family":"Madeira","given":"S.C."},{"family":"Aidos","given":"H."}],"issued":{"date-parts":[["2022"]]},"citation-key":"brancoHierarchicalModellingALS2022"}}],"schema":"https://github.com/citation-style-language/schema/raw/master/csl-citation.json"} </w:instrText>
       </w:r>
@@ -18652,14 +18652,14 @@
         <w:rPr>
           <w:b/>
           <w:bCs/>
-          <w:color w:val="000000" w:themeColor="text1"/>
+          <w:color w:val="AEAAAA" w:themeColor="background2" w:themeShade="BF"/>
         </w:rPr>
         <w:fldChar w:fldCharType="separate"/>
       </w:r>
       <w:r>
         <w:rPr>
           <w:rFonts w:ascii="Calibri" w:cs="Calibri"/>
-          <w:color w:val="000000" w:themeColor="text1"/>
+          <w:color w:val="AEAAAA" w:themeColor="background2" w:themeShade="BF"/>
           <w:u w:val="dash"/>
         </w:rPr>
         <w:t>(Branco et al., 2022)</w:t>
@@ -18668,7 +18668,7 @@
         <w:rPr>
           <w:b/>
           <w:bCs/>
-          <w:color w:val="000000" w:themeColor="text1"/>
+          <w:color w:val="AEAAAA" w:themeColor="background2" w:themeShade="BF"/>
         </w:rPr>
         <w:fldChar w:fldCharType="end"/>
       </w:r>
@@ -18681,12 +18681,12 @@
           <w:numId w:val="42"/>
         </w:numPr>
         <w:rPr>
-          <w:color w:val="000000" w:themeColor="text1"/>
-        </w:rPr>
-      </w:pPr>
-      <w:r>
-        <w:rPr>
-          <w:color w:val="000000" w:themeColor="text1"/>
+          <w:color w:val="AEAAAA" w:themeColor="background2" w:themeShade="BF"/>
+        </w:rPr>
+      </w:pPr>
+      <w:r>
+        <w:rPr>
+          <w:color w:val="AEAAAA" w:themeColor="background2" w:themeShade="BF"/>
         </w:rPr>
         <w:t>Predicting which event will occur with random forests and then time to event with a selection of classical machine learning techniques</w:t>
       </w:r>
@@ -18699,12 +18699,12 @@
           <w:numId w:val="42"/>
         </w:numPr>
         <w:rPr>
-          <w:color w:val="000000" w:themeColor="text1"/>
-        </w:rPr>
-      </w:pPr>
-      <w:r>
-        <w:rPr>
-          <w:color w:val="000000" w:themeColor="text1"/>
+          <w:color w:val="AEAAAA" w:themeColor="background2" w:themeShade="BF"/>
+        </w:rPr>
+      </w:pPr>
+      <w:r>
+        <w:rPr>
+          <w:color w:val="AEAAAA" w:themeColor="background2" w:themeShade="BF"/>
         </w:rPr>
         <w:t>Used pattern mining algorithms to deal with longitudinal data</w:t>
       </w:r>
@@ -18717,12 +18717,12 @@
           <w:numId w:val="42"/>
         </w:numPr>
         <w:rPr>
-          <w:color w:val="000000" w:themeColor="text1"/>
-        </w:rPr>
-      </w:pPr>
-      <w:r>
-        <w:rPr>
-          <w:color w:val="000000" w:themeColor="text1"/>
+          <w:color w:val="AEAAAA" w:themeColor="background2" w:themeShade="BF"/>
+        </w:rPr>
+      </w:pPr>
+      <w:r>
+        <w:rPr>
+          <w:color w:val="AEAAAA" w:themeColor="background2" w:themeShade="BF"/>
         </w:rPr>
         <w:t>High performance on predicting which event will occur but low performance on when</w:t>
       </w:r>
@@ -18730,23 +18730,23 @@
     <w:p>
       <w:pPr>
         <w:rPr>
-          <w:color w:val="000000" w:themeColor="text1"/>
-        </w:rPr>
-      </w:pPr>
-    </w:p>
-    <w:p>
-      <w:pPr>
-        <w:rPr>
-          <w:b/>
-          <w:bCs/>
-          <w:color w:val="000000" w:themeColor="text1"/>
-        </w:rPr>
-      </w:pPr>
-      <w:r>
-        <w:rPr>
-          <w:b/>
-          <w:bCs/>
-          <w:color w:val="000000" w:themeColor="text1"/>
+          <w:color w:val="AEAAAA" w:themeColor="background2" w:themeShade="BF"/>
+        </w:rPr>
+      </w:pPr>
+    </w:p>
+    <w:p>
+      <w:pPr>
+        <w:rPr>
+          <w:b/>
+          <w:bCs/>
+          <w:color w:val="AEAAAA" w:themeColor="background2" w:themeShade="BF"/>
+        </w:rPr>
+      </w:pPr>
+      <w:r>
+        <w:rPr>
+          <w:b/>
+          <w:bCs/>
+          <w:color w:val="AEAAAA" w:themeColor="background2" w:themeShade="BF"/>
         </w:rPr>
         <w:t xml:space="preserve">IDPP CLEF hybrid classifier/regressor for time-to-event </w:t>
       </w:r>
@@ -18754,7 +18754,7 @@
         <w:rPr>
           <w:b/>
           <w:bCs/>
-          <w:color w:val="000000" w:themeColor="text1"/>
+          <w:color w:val="AEAAAA" w:themeColor="background2" w:themeShade="BF"/>
         </w:rPr>
         <w:fldChar w:fldCharType="begin"/>
       </w:r>
@@ -18762,7 +18762,7 @@
         <w:rPr>
           <w:b/>
           <w:bCs/>
-          <w:color w:val="000000" w:themeColor="text1"/>
+          <w:color w:val="AEAAAA" w:themeColor="background2" w:themeShade="BF"/>
         </w:rPr>
         <w:instrText xml:space="preserve"> ADDIN ZOTERO_ITEM CSL_CITATION {"citationID":"avkr2d5c1k","properties":{"formattedCitation":"\\uldash{(Mannion et al., 2022)}","plainCitation":"(Mannion et al., 2022)","noteIndex":0},"citationItems":[{"id":1675,"uris":["http://zotero.org/users/8947639/items/N4J7PHJI"],"itemData":{"id":1675,"type":"paper-conference","abstract":"This report details our participation at the Intelligent Disease Progression Prediction (iDPP) track at the Conference &amp; Labs of the Evaluation Forum (CLEF) 2022. This task focuses on the progression of Amyotrophic Lateral Sclerosis (ALS), a progressive neurodegenerative disease that affects nerve cells in the brain and spinal cord. The goal of this work is to use patient demographic data &amp; certain medical history details along with collections of records of responses to an ALS diagnostic questionnaire to calculate risk scores corresponding to the likelihood that a patient will suffer an adverse event, and to predict the time window in which that event will occur. We present an approach based on ensemble learning, in which gradient-boosted regression trees are used to separately predict risk scores and estimate survival times. By normalising &amp; thresholding the risk scores, we generate event predictions which are combined with the time-to-event predictions to produce time-interval predictions. While some aspects of the results seem encouraging, especially given the amount of training data available, it is clear that more sophisticated and specialised solutions are required in order for techniques like these to become a reliable part of clinical decision-making.","container-title":"Conference &amp; Labs of the Evaluation Forum (CLEF) 2022","event-place":"Bologne, Italy","publisher-place":"Bologne, Italy","source":"HAL Archives Ouvertes","title":"Predicting the Risk of &amp; Time to Impairment for ALS patients: Report for the Lab on Intelligent Disease Progression Prediction at CLEF 2022","title-short":"Predicting the Risk of &amp; Time to Impairment for ALS patients","URL":"https://hal.science/hal-03751159","author":[{"family":"Mannion","given":"Aidan"},{"family":"Chevalier","given":"Thierry"},{"family":"Schwab","given":"Didier"},{"family":"Goeuriot","given":"Lorraine"}],"accessed":{"date-parts":[["2024",2,14]]},"issued":{"date-parts":[["2022",9]]},"citation-key":"mannionPredictingRiskTime2022"}}],"schema":"https://github.com/citation-style-language/schema/raw/master/csl-citation.json"} </w:instrText>
       </w:r>
@@ -18770,14 +18770,14 @@
         <w:rPr>
           <w:b/>
           <w:bCs/>
-          <w:color w:val="000000" w:themeColor="text1"/>
+          <w:color w:val="AEAAAA" w:themeColor="background2" w:themeShade="BF"/>
         </w:rPr>
         <w:fldChar w:fldCharType="separate"/>
       </w:r>
       <w:r>
         <w:rPr>
           <w:rFonts w:ascii="Calibri" w:cs="Calibri"/>
-          <w:color w:val="000000" w:themeColor="text1"/>
+          <w:color w:val="AEAAAA" w:themeColor="background2" w:themeShade="BF"/>
           <w:u w:val="dash"/>
         </w:rPr>
         <w:t>(Mannion et al., 2022)</w:t>
@@ -18786,7 +18786,7 @@
         <w:rPr>
           <w:b/>
           <w:bCs/>
-          <w:color w:val="000000" w:themeColor="text1"/>
+          <w:color w:val="AEAAAA" w:themeColor="background2" w:themeShade="BF"/>
         </w:rPr>
         <w:fldChar w:fldCharType="end"/>
       </w:r>
@@ -18799,12 +18799,12 @@
           <w:numId w:val="43"/>
         </w:numPr>
         <w:rPr>
-          <w:color w:val="000000" w:themeColor="text1"/>
-        </w:rPr>
-      </w:pPr>
-      <w:r>
-        <w:rPr>
-          <w:color w:val="000000" w:themeColor="text1"/>
+          <w:color w:val="AEAAAA" w:themeColor="background2" w:themeShade="BF"/>
+        </w:rPr>
+      </w:pPr>
+      <w:r>
+        <w:rPr>
+          <w:color w:val="AEAAAA" w:themeColor="background2" w:themeShade="BF"/>
         </w:rPr>
         <w:lastRenderedPageBreak/>
         <w:t xml:space="preserve">Same set up as </w:t>
@@ -18813,7 +18813,7 @@
         <w:rPr>
           <w:b/>
           <w:bCs/>
-          <w:color w:val="000000" w:themeColor="text1"/>
+          <w:color w:val="AEAAAA" w:themeColor="background2" w:themeShade="BF"/>
         </w:rPr>
         <w:fldChar w:fldCharType="begin"/>
       </w:r>
@@ -18821,7 +18821,7 @@
         <w:rPr>
           <w:b/>
           <w:bCs/>
-          <w:color w:val="000000" w:themeColor="text1"/>
+          <w:color w:val="AEAAAA" w:themeColor="background2" w:themeShade="BF"/>
         </w:rPr>
         <w:instrText xml:space="preserve"> ADDIN ZOTERO_ITEM CSL_CITATION {"citationID":"a2miv1lig61","properties":{"formattedCitation":"\\uldash{(Branco et al., 2022)}","plainCitation":"(Branco et al., 2022)","noteIndex":0},"citationItems":[{"id":1170,"uris":["http://zotero.org/users/8947639/items/FAGXKC7X"],"itemData":{"id":1170,"type":"paper-conference","archive":"Scopus","event-title":"CEUR Workshop Proceedings","page":"1211-1227","title":"Hierarchical Modelling for ALS Prognosis: Predicting the Progression Towards Critical Events","URL":"https://www.scopus.com/inward/record.uri?eid=2-s2.0-85136986002&amp;partnerID=40&amp;md5=9a7cfb66102145da044c6f11bf24655d","volume":"3180","author":[{"family":"Branco","given":"R."},{"family":"Soares","given":"D.F."},{"family":"Martins","given":"A.S."},{"family":"Auletta","given":"E."},{"family":"Castanho","given":"E.N."},{"family":"Nunes","given":"S."},{"family":"Serrano","given":"F."},{"family":"Sousa","given":"R.T."},{"family":"Pesquita","given":"C."},{"family":"Madeira","given":"S.C."},{"family":"Aidos","given":"H."}],"issued":{"date-parts":[["2022"]]},"citation-key":"brancoHierarchicalModellingALS2022"}}],"schema":"https://github.com/citation-style-language/schema/raw/master/csl-citation.json"} </w:instrText>
       </w:r>
@@ -18829,14 +18829,14 @@
         <w:rPr>
           <w:b/>
           <w:bCs/>
-          <w:color w:val="000000" w:themeColor="text1"/>
+          <w:color w:val="AEAAAA" w:themeColor="background2" w:themeShade="BF"/>
         </w:rPr>
         <w:fldChar w:fldCharType="separate"/>
       </w:r>
       <w:r>
         <w:rPr>
           <w:rFonts w:ascii="Calibri" w:cs="Calibri"/>
-          <w:color w:val="000000" w:themeColor="text1"/>
+          <w:color w:val="AEAAAA" w:themeColor="background2" w:themeShade="BF"/>
           <w:u w:val="dash"/>
         </w:rPr>
         <w:t>(Branco et al., 2022)</w:t>
@@ -18845,13 +18845,13 @@
         <w:rPr>
           <w:b/>
           <w:bCs/>
-          <w:color w:val="000000" w:themeColor="text1"/>
+          <w:color w:val="AEAAAA" w:themeColor="background2" w:themeShade="BF"/>
         </w:rPr>
         <w:fldChar w:fldCharType="end"/>
       </w:r>
       <w:r>
         <w:rPr>
-          <w:color w:val="000000" w:themeColor="text1"/>
+          <w:color w:val="AEAAAA" w:themeColor="background2" w:themeShade="BF"/>
         </w:rPr>
         <w:t>, but used temporal-weighted averaging to deal with longitudinal data rather than pattern mining</w:t>
       </w:r>
@@ -18864,12 +18864,12 @@
           <w:numId w:val="43"/>
         </w:numPr>
         <w:rPr>
-          <w:color w:val="000000" w:themeColor="text1"/>
-        </w:rPr>
-      </w:pPr>
-      <w:r>
-        <w:rPr>
-          <w:color w:val="000000" w:themeColor="text1"/>
+          <w:color w:val="AEAAAA" w:themeColor="background2" w:themeShade="BF"/>
+        </w:rPr>
+      </w:pPr>
+      <w:r>
+        <w:rPr>
+          <w:color w:val="AEAAAA" w:themeColor="background2" w:themeShade="BF"/>
         </w:rPr>
         <w:t>Separate ALSFRS-R scores performed better than domain-grouped or totally grouped</w:t>
       </w:r>
@@ -18882,26 +18882,26 @@
           <w:numId w:val="43"/>
         </w:numPr>
         <w:rPr>
-          <w:color w:val="000000" w:themeColor="text1"/>
-        </w:rPr>
-      </w:pPr>
-      <w:r>
-        <w:rPr>
-          <w:color w:val="000000" w:themeColor="text1"/>
+          <w:color w:val="AEAAAA" w:themeColor="background2" w:themeShade="BF"/>
+        </w:rPr>
+      </w:pPr>
+      <w:r>
+        <w:rPr>
+          <w:color w:val="AEAAAA" w:themeColor="background2" w:themeShade="BF"/>
         </w:rPr>
         <w:t>Concluded that the survival-</w:t>
       </w:r>
       <w:proofErr w:type="spellStart"/>
       <w:r>
         <w:rPr>
-          <w:color w:val="000000" w:themeColor="text1"/>
+          <w:color w:val="AEAAAA" w:themeColor="background2" w:themeShade="BF"/>
         </w:rPr>
         <w:t>classsification</w:t>
       </w:r>
       <w:proofErr w:type="spellEnd"/>
       <w:r>
         <w:rPr>
-          <w:color w:val="000000" w:themeColor="text1"/>
+          <w:color w:val="AEAAAA" w:themeColor="background2" w:themeShade="BF"/>
         </w:rPr>
         <w:t>/regression approach they did was not appropriate for this analysis</w:t>
       </w:r>
@@ -18914,26 +18914,26 @@
           <w:numId w:val="43"/>
         </w:numPr>
         <w:rPr>
-          <w:color w:val="000000" w:themeColor="text1"/>
-        </w:rPr>
-      </w:pPr>
-      <w:r>
-        <w:rPr>
-          <w:color w:val="000000" w:themeColor="text1"/>
+          <w:color w:val="AEAAAA" w:themeColor="background2" w:themeShade="BF"/>
+        </w:rPr>
+      </w:pPr>
+      <w:r>
+        <w:rPr>
+          <w:color w:val="AEAAAA" w:themeColor="background2" w:themeShade="BF"/>
         </w:rPr>
         <w:t>Again easy-</w:t>
       </w:r>
       <w:proofErr w:type="spellStart"/>
       <w:r>
         <w:rPr>
-          <w:color w:val="000000" w:themeColor="text1"/>
+          <w:color w:val="AEAAAA" w:themeColor="background2" w:themeShade="BF"/>
         </w:rPr>
         <w:t>ish</w:t>
       </w:r>
       <w:proofErr w:type="spellEnd"/>
       <w:r>
         <w:rPr>
-          <w:color w:val="000000" w:themeColor="text1"/>
+          <w:color w:val="AEAAAA" w:themeColor="background2" w:themeShade="BF"/>
         </w:rPr>
         <w:t xml:space="preserve"> to predict which event, hard to predict when</w:t>
       </w:r>
@@ -18941,23 +18941,23 @@
     <w:p>
       <w:pPr>
         <w:rPr>
-          <w:color w:val="000000" w:themeColor="text1"/>
-        </w:rPr>
-      </w:pPr>
-    </w:p>
-    <w:p>
-      <w:pPr>
-        <w:rPr>
-          <w:b/>
-          <w:bCs/>
-          <w:color w:val="000000" w:themeColor="text1"/>
-        </w:rPr>
-      </w:pPr>
-      <w:r>
-        <w:rPr>
-          <w:b/>
-          <w:bCs/>
-          <w:color w:val="000000" w:themeColor="text1"/>
+          <w:color w:val="AEAAAA" w:themeColor="background2" w:themeShade="BF"/>
+        </w:rPr>
+      </w:pPr>
+    </w:p>
+    <w:p>
+      <w:pPr>
+        <w:rPr>
+          <w:b/>
+          <w:bCs/>
+          <w:color w:val="AEAAAA" w:themeColor="background2" w:themeShade="BF"/>
+        </w:rPr>
+      </w:pPr>
+      <w:r>
+        <w:rPr>
+          <w:b/>
+          <w:bCs/>
+          <w:color w:val="AEAAAA" w:themeColor="background2" w:themeShade="BF"/>
         </w:rPr>
         <w:t xml:space="preserve">IDPP CLEF survival analysis models </w:t>
       </w:r>
@@ -18965,7 +18965,7 @@
         <w:rPr>
           <w:b/>
           <w:bCs/>
-          <w:color w:val="000000" w:themeColor="text1"/>
+          <w:color w:val="AEAAAA" w:themeColor="background2" w:themeShade="BF"/>
         </w:rPr>
         <w:fldChar w:fldCharType="begin"/>
       </w:r>
@@ -18973,7 +18973,7 @@
         <w:rPr>
           <w:b/>
           <w:bCs/>
-          <w:color w:val="000000" w:themeColor="text1"/>
+          <w:color w:val="AEAAAA" w:themeColor="background2" w:themeShade="BF"/>
         </w:rPr>
         <w:instrText xml:space="preserve"> ADDIN ZOTERO_ITEM CSL_CITATION {"citationID":"a1ocqlrda6u","properties":{"formattedCitation":"\\uldash{(Trescato et al., 2022)}","plainCitation":"(Trescato et al., 2022)","noteIndex":0},"citationItems":[{"id":1686,"uris":["http://zotero.org/users/8947639/items/Z79QVB6Q"],"itemData":{"id":1686,"type":"paper-conference","abstract":"Amyotrophic lateral sclerosis (ALS) is a rapidly progressive neurodegenerative disease that typically leads to death within 3-5 years, characterised by a heterogeneous progression across the patient population. This heterogeneity has hindered efforts to assess the efficacy of developmental treatments designed to delay disease progression and prolong survival. As such, prediction of disease progression has been a long-standing interest in the field as a means of enabling better drug development using cheaper, more accurate clinical trials, as well as deriving new and important insights into disease mechanisms and manifestations. So far, this critical point has not yet been sufficiently addressed due to limited access to patient-level data and sophisticated computational tools. This contribution aims at comparing the performance of different baseline machine learning approaches on a common dataset obtained via the integration of different datasets from different countries provided by the challenge organisers. Results show that the ability of different methods across different subtasks to discriminate among subjects at risk and to predict the time of adverse events improves as dynamic variables, monitoring the first six months of patient follow-up, are included as possible predictors. © 2022 Copyright for this paper by its authors.","archive":"Scopus","event-title":"CEUR Workshop Proceedings","language":"English","note":"ISSN: 1613-0073","page":"1277-1293","source":"Scopus","title":"Baseline Machine Learning Approaches To Predict Amyotrophic Lateral Sclerosis Disease Progression","volume":"3180","author":[{"family":"Trescato","given":"I."},{"family":"Guazzo","given":"A."},{"family":"Longato","given":"E."},{"family":"Hazizaj","given":"E."},{"family":"Roversi","given":"C."},{"family":"Tavazzi","given":"E."},{"family":"Vettoretti","given":"M."},{"family":"Di Camillo","given":"B."}],"issued":{"date-parts":[["2022"]]},"citation-key":"trescatoBaselineMachineLearning2022"}}],"schema":"https://github.com/citation-style-language/schema/raw/master/csl-citation.json"} </w:instrText>
       </w:r>
@@ -18981,14 +18981,14 @@
         <w:rPr>
           <w:b/>
           <w:bCs/>
-          <w:color w:val="000000" w:themeColor="text1"/>
+          <w:color w:val="AEAAAA" w:themeColor="background2" w:themeShade="BF"/>
         </w:rPr>
         <w:fldChar w:fldCharType="separate"/>
       </w:r>
       <w:r>
         <w:rPr>
           <w:rFonts w:ascii="Calibri" w:cs="Calibri"/>
-          <w:color w:val="000000" w:themeColor="text1"/>
+          <w:color w:val="AEAAAA" w:themeColor="background2" w:themeShade="BF"/>
           <w:u w:val="dash"/>
         </w:rPr>
         <w:t>(Trescato et al., 2022)</w:t>
@@ -18997,7 +18997,7 @@
         <w:rPr>
           <w:b/>
           <w:bCs/>
-          <w:color w:val="000000" w:themeColor="text1"/>
+          <w:color w:val="AEAAAA" w:themeColor="background2" w:themeShade="BF"/>
         </w:rPr>
         <w:fldChar w:fldCharType="end"/>
       </w:r>
@@ -19010,12 +19010,12 @@
           <w:numId w:val="44"/>
         </w:numPr>
         <w:rPr>
-          <w:color w:val="000000" w:themeColor="text1"/>
-        </w:rPr>
-      </w:pPr>
-      <w:r>
-        <w:rPr>
-          <w:color w:val="000000" w:themeColor="text1"/>
+          <w:color w:val="AEAAAA" w:themeColor="background2" w:themeShade="BF"/>
+        </w:rPr>
+      </w:pPr>
+      <w:r>
+        <w:rPr>
+          <w:color w:val="AEAAAA" w:themeColor="background2" w:themeShade="BF"/>
         </w:rPr>
         <w:t>Using survival analysis models: Cox, SSVM, survival RFs</w:t>
       </w:r>
@@ -19028,12 +19028,12 @@
           <w:numId w:val="44"/>
         </w:numPr>
         <w:rPr>
-          <w:color w:val="000000" w:themeColor="text1"/>
-        </w:rPr>
-      </w:pPr>
-      <w:r>
-        <w:rPr>
-          <w:color w:val="000000" w:themeColor="text1"/>
+          <w:color w:val="AEAAAA" w:themeColor="background2" w:themeShade="BF"/>
+        </w:rPr>
+      </w:pPr>
+      <w:r>
+        <w:rPr>
+          <w:color w:val="AEAAAA" w:themeColor="background2" w:themeShade="BF"/>
         </w:rPr>
         <w:t>Similar results to other entries: good classification, poor time-to-event (high specificity, low recall)</w:t>
       </w:r>
@@ -19046,12 +19046,12 @@
           <w:numId w:val="44"/>
         </w:numPr>
         <w:rPr>
-          <w:color w:val="000000" w:themeColor="text1"/>
-        </w:rPr>
-      </w:pPr>
-      <w:r>
-        <w:rPr>
-          <w:color w:val="000000" w:themeColor="text1"/>
+          <w:color w:val="AEAAAA" w:themeColor="background2" w:themeShade="BF"/>
+        </w:rPr>
+      </w:pPr>
+      <w:r>
+        <w:rPr>
+          <w:color w:val="AEAAAA" w:themeColor="background2" w:themeShade="BF"/>
         </w:rPr>
         <w:t>Saw marked improvements in all tasks by including dynamic features in first 6 months</w:t>
       </w:r>
@@ -19059,23 +19059,23 @@
     <w:p>
       <w:pPr>
         <w:rPr>
-          <w:color w:val="000000" w:themeColor="text1"/>
-        </w:rPr>
-      </w:pPr>
-    </w:p>
-    <w:p>
-      <w:pPr>
-        <w:rPr>
-          <w:b/>
-          <w:bCs/>
-          <w:color w:val="000000" w:themeColor="text1"/>
-        </w:rPr>
-      </w:pPr>
-      <w:r>
-        <w:rPr>
-          <w:b/>
-          <w:bCs/>
-          <w:color w:val="000000" w:themeColor="text1"/>
+          <w:color w:val="AEAAAA" w:themeColor="background2" w:themeShade="BF"/>
+        </w:rPr>
+      </w:pPr>
+    </w:p>
+    <w:p>
+      <w:pPr>
+        <w:rPr>
+          <w:b/>
+          <w:bCs/>
+          <w:color w:val="AEAAAA" w:themeColor="background2" w:themeShade="BF"/>
+        </w:rPr>
+      </w:pPr>
+      <w:r>
+        <w:rPr>
+          <w:b/>
+          <w:bCs/>
+          <w:color w:val="AEAAAA" w:themeColor="background2" w:themeShade="BF"/>
         </w:rPr>
         <w:t xml:space="preserve">IDPP CLEF deep survival models </w:t>
       </w:r>
@@ -19083,7 +19083,7 @@
         <w:rPr>
           <w:b/>
           <w:bCs/>
-          <w:color w:val="000000" w:themeColor="text1"/>
+          <w:color w:val="AEAAAA" w:themeColor="background2" w:themeShade="BF"/>
         </w:rPr>
         <w:fldChar w:fldCharType="begin"/>
       </w:r>
@@ -19091,7 +19091,7 @@
         <w:rPr>
           <w:b/>
           <w:bCs/>
-          <w:color w:val="000000" w:themeColor="text1"/>
+          <w:color w:val="AEAAAA" w:themeColor="background2" w:themeShade="BF"/>
         </w:rPr>
         <w:instrText xml:space="preserve"> ADDIN ZOTERO_ITEM CSL_CITATION {"citationID":"ao1djg1m70","properties":{"formattedCitation":"\\uldash{(Pancotti et al., 2022)}","plainCitation":"(Pancotti et al., 2022)","noteIndex":0},"citationItems":[{"id":1688,"uris":["http://zotero.org/users/8947639/items/Y8DMYKG8"],"itemData":{"id":1688,"type":"paper-conference","abstract":"ALS is a neurodegenerative disease that causes progressive loss of motor skills, and leads to difficulties in breathing, speaking, swallowing and eventually death, usually in a few years. Despite the lack of treatments, interventions such as non-invasive mechanical ventilation and percutaneous endoscopic gastrostomy can be made to prolong life expectancy when needed. Hence it would be clinically relevant to predict the patients’ need of such interventions. To this aim, the Intelligent Disease Progression Prediction challenge was organized, in which partecipants were tasked with developing new methods for risk and time-to-event prediction based on demographical and clinical features. Specifically, the challenge tasks consisted of predicting multiple competing risks, all related to ALS disease progression. We employ several machine learning methods generally applied to survival analysis and classification tasks, some of which are specialized for handling competing risks. All models were optimized through a cross-validation procedure and finally evaluated on an internal test set. The three best performing methods, namely Deep Survival Machines, Gradient boosted regression trees and Time-Aware Classifier Ensemble were selected and submitted to the IDPP challenge at CLEF 2022. The results of the competition showed that our methods achieve on average a c-index of </w:instrText>
       </w:r>
@@ -19100,7 +19100,7 @@
           <w:rFonts w:ascii="Cambria Math" w:hAnsi="Cambria Math" w:cs="Cambria Math"/>
           <w:b/>
           <w:bCs/>
-          <w:color w:val="000000" w:themeColor="text1"/>
+          <w:color w:val="AEAAAA" w:themeColor="background2" w:themeShade="BF"/>
         </w:rPr>
         <w:instrText>∼</w:instrText>
       </w:r>
@@ -19108,7 +19108,7 @@
         <w:rPr>
           <w:b/>
           <w:bCs/>
-          <w:color w:val="000000" w:themeColor="text1"/>
+          <w:color w:val="AEAAAA" w:themeColor="background2" w:themeShade="BF"/>
         </w:rPr>
         <w:instrText xml:space="preserve"> 0.70 and </w:instrText>
       </w:r>
@@ -19117,7 +19117,7 @@
           <w:rFonts w:ascii="Cambria Math" w:hAnsi="Cambria Math" w:cs="Cambria Math"/>
           <w:b/>
           <w:bCs/>
-          <w:color w:val="000000" w:themeColor="text1"/>
+          <w:color w:val="AEAAAA" w:themeColor="background2" w:themeShade="BF"/>
         </w:rPr>
         <w:instrText>∼</w:instrText>
       </w:r>
@@ -19125,7 +19125,7 @@
         <w:rPr>
           <w:b/>
           <w:bCs/>
-          <w:color w:val="000000" w:themeColor="text1"/>
+          <w:color w:val="AEAAAA" w:themeColor="background2" w:themeShade="BF"/>
         </w:rPr>
         <w:instrText xml:space="preserve"> 0.74, using data at time zero and up to six months, respectively. © 2022 Copyright for this paper by its authors.","archive":"Scopus","event-title":"CEUR Workshop Proceedings","language":"English","note":"ISSN: 1613-0073","page":"1269-1276","source":"Scopus","title":"Multi-Event Survival Prediction for Amyotrophic Lateral Sclerosis","volume":"3180","author":[{"family":"Pancotti","given":"C."},{"family":"Birolo","given":"G."},{"family":"Sanavia","given":"T."},{"family":"Rollo","given":"C."},{"family":"Fariselli","given":"P."}],"issued":{"date-parts":[["2022"]]},"citation-key":"pancottiMultiEventSurvivalPrediction2022"}}],"schema":"https://github.com/citation-style-language/schema/raw/master/csl-citation.json"} </w:instrText>
       </w:r>
@@ -19133,14 +19133,14 @@
         <w:rPr>
           <w:b/>
           <w:bCs/>
-          <w:color w:val="000000" w:themeColor="text1"/>
+          <w:color w:val="AEAAAA" w:themeColor="background2" w:themeShade="BF"/>
         </w:rPr>
         <w:fldChar w:fldCharType="separate"/>
       </w:r>
       <w:r>
         <w:rPr>
           <w:rFonts w:ascii="Calibri" w:cs="Calibri"/>
-          <w:color w:val="000000" w:themeColor="text1"/>
+          <w:color w:val="AEAAAA" w:themeColor="background2" w:themeShade="BF"/>
           <w:u w:val="dash"/>
         </w:rPr>
         <w:t>(Pancotti et al., 2022)</w:t>
@@ -19149,7 +19149,7 @@
         <w:rPr>
           <w:b/>
           <w:bCs/>
-          <w:color w:val="000000" w:themeColor="text1"/>
+          <w:color w:val="AEAAAA" w:themeColor="background2" w:themeShade="BF"/>
         </w:rPr>
         <w:fldChar w:fldCharType="end"/>
       </w:r>
@@ -19162,12 +19162,12 @@
           <w:numId w:val="45"/>
         </w:numPr>
         <w:rPr>
-          <w:color w:val="000000" w:themeColor="text1"/>
-        </w:rPr>
-      </w:pPr>
-      <w:r>
-        <w:rPr>
-          <w:color w:val="000000" w:themeColor="text1"/>
+          <w:color w:val="AEAAAA" w:themeColor="background2" w:themeShade="BF"/>
+        </w:rPr>
+      </w:pPr>
+      <w:r>
+        <w:rPr>
+          <w:color w:val="AEAAAA" w:themeColor="background2" w:themeShade="BF"/>
         </w:rPr>
         <w:t>Deep survival models, naive multiple event survival, time-aware classifier ensemble</w:t>
       </w:r>
@@ -19180,12 +19180,12 @@
           <w:numId w:val="45"/>
         </w:numPr>
         <w:rPr>
-          <w:color w:val="000000" w:themeColor="text1"/>
-        </w:rPr>
-      </w:pPr>
-      <w:r>
-        <w:rPr>
-          <w:color w:val="000000" w:themeColor="text1"/>
+          <w:color w:val="AEAAAA" w:themeColor="background2" w:themeShade="BF"/>
+        </w:rPr>
+      </w:pPr>
+      <w:r>
+        <w:rPr>
+          <w:color w:val="AEAAAA" w:themeColor="background2" w:themeShade="BF"/>
         </w:rPr>
         <w:t>Including dynamic variables improved performance: average increase of 0.3 to 0.4 in concordance index in predicting risks, and also beneficial in time-to-event</w:t>
       </w:r>
@@ -19198,12 +19198,12 @@
           <w:numId w:val="45"/>
         </w:numPr>
         <w:rPr>
-          <w:color w:val="000000" w:themeColor="text1"/>
-        </w:rPr>
-      </w:pPr>
-      <w:r>
-        <w:rPr>
-          <w:color w:val="000000" w:themeColor="text1"/>
+          <w:color w:val="AEAAAA" w:themeColor="background2" w:themeShade="BF"/>
+        </w:rPr>
+      </w:pPr>
+      <w:r>
+        <w:rPr>
+          <w:color w:val="AEAAAA" w:themeColor="background2" w:themeShade="BF"/>
         </w:rPr>
         <w:t>Same as other models: highly specific, low recall due to class imbalance</w:t>
       </w:r>
@@ -19222,14 +19222,15 @@
         <w:rPr>
           <w:b/>
           <w:bCs/>
-          <w:color w:val="000000" w:themeColor="text1"/>
-        </w:rPr>
-      </w:pPr>
-      <w:r>
-        <w:rPr>
-          <w:b/>
-          <w:bCs/>
-          <w:color w:val="000000" w:themeColor="text1"/>
+          <w:color w:val="FF0000"/>
+        </w:rPr>
+      </w:pPr>
+      <w:commentRangeStart w:id="0"/>
+      <w:r>
+        <w:rPr>
+          <w:b/>
+          <w:bCs/>
+          <w:color w:val="FF0000"/>
         </w:rPr>
         <w:t xml:space="preserve">Tollgate-based ALS Staging System (TASS) </w:t>
       </w:r>
@@ -19237,7 +19238,7 @@
         <w:rPr>
           <w:b/>
           <w:bCs/>
-          <w:color w:val="000000" w:themeColor="text1"/>
+          <w:color w:val="FF0000"/>
         </w:rPr>
         <w:fldChar w:fldCharType="begin"/>
       </w:r>
@@ -19245,7 +19246,7 @@
         <w:rPr>
           <w:b/>
           <w:bCs/>
-          <w:color w:val="000000" w:themeColor="text1"/>
+          <w:color w:val="FF0000"/>
         </w:rPr>
         <w:instrText xml:space="preserve"> ADDIN ZOTERO_ITEM CSL_CITATION {"citationID":"aplj4umc3o","properties":{"formattedCitation":"\\uldash{(Dalg\\uc0\\u305{}\\uc0\\u231{} et al., 2019)}","plainCitation":"(Dalgıç et al., 2019)","noteIndex":0},"citationItems":[{"id":1696,"uris":["http://zotero.org/users/8947639/items/PQDCA4AD"],"itemData":{"id":1696,"type":"article-journal","abstract":"To capture ALS progression in arm, leg, speech, swallowing, and breathing segments using a disease-specific staging system, namely tollgate-based ALS staging system (TASS), where tollgates refer to a set of critical clinical events including having slight weakness in arms, needing a wheelchair, needing a feeding tube, etc.","container-title":"Journal of Neurology","DOI":"10.1007/s00415-019-09199-y","ISSN":"1432-1459","issue":"3","journalAbbreviation":"J Neurol","language":"en","page":"755-765","source":"Springer Link","title":"Tollgate-based progression pathways of ALS patients","volume":"266","author":[{"family":"Dalgıç","given":"Özden O."},{"family":"Erenay","given":"F. Safa"},{"family":"Pasupathy","given":"Kalyan S."},{"family":"Özaltın","given":"Osman Y."},{"family":"Crum","given":"Brian A."},{"family":"Sir","given":"Mustafa Y."}],"issued":{"date-parts":[["2019",3,1]]},"citation-key":"dalgicTollgatebasedProgressionPathways2019"}}],"schema":"https://github.com/citation-style-language/schema/raw/master/csl-citation.json"} </w:instrText>
       </w:r>
@@ -19253,14 +19254,14 @@
         <w:rPr>
           <w:b/>
           <w:bCs/>
-          <w:color w:val="000000" w:themeColor="text1"/>
+          <w:color w:val="FF0000"/>
         </w:rPr>
         <w:fldChar w:fldCharType="separate"/>
       </w:r>
       <w:r>
         <w:rPr>
           <w:rFonts w:ascii="Calibri" w:cs="Calibri"/>
-          <w:color w:val="000000" w:themeColor="text1"/>
+          <w:color w:val="FF0000"/>
           <w:u w:val="dash"/>
         </w:rPr>
         <w:t>(Dalgıç et al., 2019)</w:t>
@@ -19269,7 +19270,7 @@
         <w:rPr>
           <w:b/>
           <w:bCs/>
-          <w:color w:val="000000" w:themeColor="text1"/>
+          <w:color w:val="FF0000"/>
         </w:rPr>
         <w:fldChar w:fldCharType="end"/>
       </w:r>
@@ -19282,26 +19283,26 @@
           <w:numId w:val="47"/>
         </w:numPr>
         <w:rPr>
-          <w:color w:val="000000" w:themeColor="text1"/>
-        </w:rPr>
-      </w:pPr>
-      <w:r>
-        <w:rPr>
-          <w:color w:val="000000" w:themeColor="text1"/>
+          <w:color w:val="FF0000"/>
+        </w:rPr>
+      </w:pPr>
+      <w:r>
+        <w:rPr>
+          <w:color w:val="FF0000"/>
         </w:rPr>
         <w:t xml:space="preserve">Staging system like King’s and </w:t>
       </w:r>
       <w:proofErr w:type="spellStart"/>
       <w:r>
         <w:rPr>
-          <w:color w:val="000000" w:themeColor="text1"/>
+          <w:color w:val="FF0000"/>
         </w:rPr>
         <w:t>MiToS</w:t>
       </w:r>
       <w:proofErr w:type="spellEnd"/>
       <w:r>
         <w:rPr>
-          <w:color w:val="000000" w:themeColor="text1"/>
+          <w:color w:val="FF0000"/>
         </w:rPr>
         <w:t xml:space="preserve"> but based on “tollgates” in a disease pathway – critical events like needing a wheelchair or using a feeding tube</w:t>
       </w:r>
@@ -19314,64 +19315,64 @@
           <w:numId w:val="47"/>
         </w:numPr>
         <w:rPr>
-          <w:color w:val="000000" w:themeColor="text1"/>
-        </w:rPr>
-      </w:pPr>
-      <w:r>
-        <w:rPr>
-          <w:color w:val="000000" w:themeColor="text1"/>
+          <w:color w:val="FF0000"/>
+        </w:rPr>
+      </w:pPr>
+      <w:r>
+        <w:rPr>
+          <w:color w:val="FF0000"/>
         </w:rPr>
         <w:t xml:space="preserve">Created an </w:t>
       </w:r>
       <w:proofErr w:type="spellStart"/>
       <w:r>
         <w:rPr>
-          <w:color w:val="000000" w:themeColor="text1"/>
+          <w:color w:val="FF0000"/>
         </w:rPr>
         <w:t>ALSFRSr</w:t>
       </w:r>
       <w:proofErr w:type="spellEnd"/>
       <w:r>
         <w:rPr>
-          <w:color w:val="000000" w:themeColor="text1"/>
+          <w:color w:val="FF0000"/>
         </w:rPr>
         <w:t xml:space="preserve"> to TASS mapping </w:t>
       </w:r>
       <w:r>
         <w:rPr>
-          <w:color w:val="000000" w:themeColor="text1"/>
+          <w:color w:val="FF0000"/>
         </w:rPr>
         <w:fldChar w:fldCharType="begin"/>
       </w:r>
       <w:r>
         <w:rPr>
-          <w:color w:val="000000" w:themeColor="text1"/>
+          <w:color w:val="FF0000"/>
         </w:rPr>
         <w:instrText xml:space="preserve"> ADDIN ZOTERO_ITEM CSL_CITATION {"citationID":"a16vel8vkv9","properties":{"formattedCitation":"\\uldash{(Dalgic et al., 2021)}","plainCitation":"(Dalgic et al., 2021)","noteIndex":0},"citationItems":[{"id":38,"uris":["http://zotero.org/users/8947639/items/4VDPEKMP"],"itemData":{"id":38,"type":"article-journal","abstract":"BACKGROUND The progression of many degenerative diseases is tracked periodically using scales evaluating functionality in daily activities. Although estimating the timing of critical events (i.e., disease tollgates) during degenerative disease progression is desirable, the necessary data may not be readily available in scale records. Further, analysis of disease progression poses data challenges, such as censoring and misclassification errors, which need to be addressed to provide meaningful research findings and inform patients. METHODS We developed a novel binary classification approach to map scale scores into disease tollgates to describe disease progression leveraging standard/modified Kaplan-Meier analyses. The approach is demonstrated by estimating progression pathways in amyotrophic lateral sclerosis (ALS). Tollgate-based ALS Staging System (TASS) specifies the critical events (i.e., tollgates) in ALS progression. We first developed a binary classification predicting whether each TASS tollgate was passed given the itemized ALSFRS-R scores using 514 ALS patients' data from Mayo Clinic-Rochester. Then, we utilized the binary classification to translate/map the ALSFRS-R data of 3,264 patients from the PRO-ACT database into TASS. We derived the time trajectories of ALS progression through tollgates from the augmented PRO-ACT data using Kaplan-Meier analyses. The effects of misclassification errors, condition-dependent dropouts, and censored data in trajectory estimations were evaluated with Interval Censored Kaplan Meier Analysis and Multistate Model for Panel Data. RESULTS The approach using Mayo Clinic data accurately estimated tollgate-passed states of patients given their itemized ALSFRS-R scores (AUCs&gt;0.90). The tollgate time trajectories derived from the augmented PRO-ACT dataset provide valuable insights; we predicted that the majority of the ALS patients would have modified arm function (67%) and require assistive devices for walking (53%) by the second year after ALS onset. By the third year, most (74%) ALS patients would occasionally use a wheelchair, while 48% of the ALS patients would be wheelchair-dependent by the fourth year. Assistive speech devices and feeding tubes were needed in 49% and 30% of the patients by the third year after ALS onset, respectively. The onset body region alters some tollgate passage time estimations by 1-2 years. CONCLUSIONS The estimated tollgate-based time trajectories inform patients and clinicians about prospective assistive device needs and life changes. More research is needed to personalize these estimations according to prognostic factors. Further, the approach can be leveraged in the progression of other diseases.","container-title":"Journal of Biomedical Informatics","DOI":"10.1016/j.jbi.2021.103895","note":"DOI: 10.1016/j.jbi.2021.103895\nMAG ID: 3196105167\nPMID: 34450286","title":"Mapping of critical events in disease progression through binary classification: Application to amyotrophic lateral sclerosis.","author":[{"family":"Dalgic","given":"Ozden O."},{"family":"Wu","given":"Haoran"},{"family":"Erenay","given":"F. Safa"},{"family":"Sir","given":"Mustafa Y."},{"family":"Özaltın","given":"Osman Y."},{"family":"Crum","given":"Brian A."},{"family":"Pasupathy","given":"Kalyan S."}],"issued":{"date-parts":[["2021"]]},"citation-key":"dalgicMappingCriticalEvents2021"}}],"schema":"https://github.com/citation-style-language/schema/raw/master/csl-citation.json"} </w:instrText>
       </w:r>
       <w:r>
         <w:rPr>
-          <w:color w:val="000000" w:themeColor="text1"/>
+          <w:color w:val="FF0000"/>
         </w:rPr>
         <w:fldChar w:fldCharType="separate"/>
       </w:r>
       <w:r>
         <w:rPr>
           <w:rFonts w:ascii="Calibri" w:cs="Calibri"/>
-          <w:color w:val="000000" w:themeColor="text1"/>
+          <w:color w:val="FF0000"/>
           <w:u w:val="dash"/>
         </w:rPr>
         <w:t>(Dalgic et al., 2021)</w:t>
       </w:r>
       <w:r>
         <w:rPr>
-          <w:color w:val="000000" w:themeColor="text1"/>
+          <w:color w:val="FF0000"/>
         </w:rPr>
         <w:fldChar w:fldCharType="end"/>
       </w:r>
       <w:r>
         <w:rPr>
-          <w:color w:val="000000" w:themeColor="text1"/>
+          <w:color w:val="FF0000"/>
         </w:rPr>
         <w:t xml:space="preserve"> using logistic regression</w:t>
       </w:r>
@@ -19384,14 +19385,21 @@
           <w:numId w:val="47"/>
         </w:numPr>
         <w:rPr>
-          <w:color w:val="000000" w:themeColor="text1"/>
-        </w:rPr>
-      </w:pPr>
-      <w:r>
-        <w:rPr>
-          <w:color w:val="000000" w:themeColor="text1"/>
+          <w:color w:val="FF0000"/>
+        </w:rPr>
+      </w:pPr>
+      <w:r>
+        <w:rPr>
+          <w:color w:val="FF0000"/>
         </w:rPr>
         <w:t>Can predict timing of critical events</w:t>
+      </w:r>
+      <w:commentRangeEnd w:id="0"/>
+      <w:r>
+        <w:rPr>
+          <w:rStyle w:val="CommentReference"/>
+        </w:rPr>
+        <w:commentReference w:id="0"/>
       </w:r>
     </w:p>
     <w:p>
@@ -22869,6 +22877,28 @@
       </w:pPr>
       <w:r>
         <w:rPr>
+          <w:b/>
+          <w:bCs/>
+          <w:color w:val="000000" w:themeColor="text1"/>
+        </w:rPr>
+        <w:t>N=220</w:t>
+      </w:r>
+    </w:p>
+    <w:p>
+      <w:pPr>
+        <w:pStyle w:val="ListParagraph"/>
+        <w:numPr>
+          <w:ilvl w:val="0"/>
+          <w:numId w:val="26"/>
+        </w:numPr>
+        <w:rPr>
+          <w:b/>
+          <w:bCs/>
+          <w:color w:val="000000" w:themeColor="text1"/>
+        </w:rPr>
+      </w:pPr>
+      <w:r>
+        <w:rPr>
           <w:color w:val="000000" w:themeColor="text1"/>
         </w:rPr>
         <w:t>Predicting a patient's individual survival distributions (ISD), which is the probability of survival at future time points</w:t>
@@ -23007,6 +23037,7 @@
         <w:rPr>
           <w:color w:val="000000" w:themeColor="text1"/>
         </w:rPr>
+        <w:lastRenderedPageBreak/>
         <w:t>Employing deep learning architectures on whole brain MRI rather than extracted features may have more predictive power</w:t>
       </w:r>
     </w:p>
@@ -23694,6 +23725,7 @@
         <w:rPr>
           <w:color w:val="000000" w:themeColor="text1"/>
         </w:rPr>
+        <w:lastRenderedPageBreak/>
         <w:t>Using a relatively simple model of binary logistic ridge regression</w:t>
       </w:r>
     </w:p>
@@ -23712,7 +23744,6 @@
         <w:rPr>
           <w:color w:val="000000" w:themeColor="text1"/>
         </w:rPr>
-        <w:lastRenderedPageBreak/>
         <w:t>Test set (n=12) showed identical performance for clinical-only and clinical with MRI, but the training set performed better with clinical with MRI</w:t>
       </w:r>
     </w:p>
@@ -24230,6 +24261,192 @@
           <w:color w:val="000000" w:themeColor="text1"/>
         </w:rPr>
         <w:t>Showing how disparate data sources might be useful in prognosis prediction for ALS</w:t>
+      </w:r>
+    </w:p>
+    <w:p>
+      <w:pPr>
+        <w:rPr>
+          <w:color w:val="000000" w:themeColor="text1"/>
+        </w:rPr>
+      </w:pPr>
+    </w:p>
+    <w:p>
+      <w:pPr>
+        <w:pStyle w:val="NoSpacing"/>
+        <w:rPr>
+          <w:b/>
+          <w:bCs/>
+          <w:color w:val="000000" w:themeColor="text1"/>
+        </w:rPr>
+      </w:pPr>
+      <w:r>
+        <w:rPr>
+          <w:b/>
+          <w:bCs/>
+          <w:color w:val="000000" w:themeColor="text1"/>
+        </w:rPr>
+        <w:t>Cox model for spinal cord atrophy</w:t>
+      </w:r>
+    </w:p>
+    <w:p>
+      <w:pPr>
+        <w:rPr>
+          <w:color w:val="000000" w:themeColor="text1"/>
+        </w:rPr>
+      </w:pPr>
+      <w:r>
+        <w:rPr>
+          <w:color w:val="000000" w:themeColor="text1"/>
+        </w:rPr>
+        <w:fldChar w:fldCharType="begin"/>
+      </w:r>
+      <w:r>
+        <w:rPr>
+          <w:color w:val="000000" w:themeColor="text1"/>
+        </w:rPr>
+        <w:instrText xml:space="preserve"> ADDIN ZOTERO_ITEM CSL_CITATION {"citationID":"a2goebp0mq","properties":{"formattedCitation":"(Querin et al., 2017)","plainCitation":"(Querin et al., 2017)","noteIndex":0},"citationItems":[{"id":87,"uris":["http://zotero.org/users/8947639/items/NPELTTB2"],"itemData":{"id":87,"type":"article-journal","abstract":"Background and purpose Assessing survival is a critical issue in patients with amyotrophic lateral sclerosis (ALS). Neuroimaging seems to be promising in the assessment of disease severity and several studies also suggest a strong relationship between spinal cord (SC) atrophy described by magnetic resonance imaging (MRI) and disease progression. The aim of the study was to determine the predictive added value of multimodal SC MRI on survival. Methods Forty-nine ALS patients were recruited and clinical data were collected. Patients were scored on the Revised ALS Functional Rating Scale and manual muscle testing. They were followed longitudinally to assess survival. The cervical SC was imaged using the 3 T MRI system. Cord volume and cross-sectional area (CSA) at each vertebral level were computed. Diffusion tensor imaging metrics were measured. Imaging metrics and clinical variables were used as inputs for a multivariate Cox regression survival model. Results On building a multivariate Cox regression model with clinical and MRI parameters, fractional anisotropy, magnetization transfer ratio and CSA at C2–C3, C4–C5, C5–C6 and C6–C7 vertebral levels were significant. Moreover, the hazard ratio calculated for CSA at the C3–C4 and C5–C6 levels indicated an increased risk for patients with SC atrophy (respectively 0.66 and 0.68). In our cohort, MRI parameters seem to be more predictive than clinical variables, which had a hazard ratio very close to 1. Conclusions It is suggested that multimodal SC MRI could be a useful tool in survival prediction especially if used at the beginning of the disease and when combined with clinical variables. To validate it as a biomarker, confirmation of the results in bigvalger independent cohorts of patients is warranted.","container-title":"European Journal of Neurology","DOI":"10.1111/ene.13329","ISSN":"1468-1331","issue":"8","language":"en","note":"_eprint: https://onlinelibrary.wiley.com/doi/pdf/10.1111/ene.13329","page":"1040-1046","source":"Wiley Online Library","title":"Spinal cord multi-parametric magnetic resonance imaging for survival prediction in amyotrophic lateral sclerosis","volume":"24","author":[{"family":"Querin","given":"G."},{"family":"El Mendili","given":"M. M."},{"family":"Lenglet","given":"T."},{"family":"Delphine","given":"S."},{"family":"Marchand-Pauvert","given":"V."},{"family":"Benali","given":"H."},{"family":"Pradat","given":"P.-F."}],"issued":{"date-parts":[["2017"]]},"citation-key":"querinSpinalCordMultiparametric2017"}}],"schema":"https://github.com/citation-style-language/schema/raw/master/csl-citation.json"} </w:instrText>
+      </w:r>
+      <w:r>
+        <w:rPr>
+          <w:color w:val="000000" w:themeColor="text1"/>
+        </w:rPr>
+        <w:fldChar w:fldCharType="separate"/>
+      </w:r>
+      <w:r>
+        <w:rPr>
+          <w:rFonts w:ascii="Calibri" w:cs="Calibri"/>
+          <w:color w:val="000000" w:themeColor="text1"/>
+        </w:rPr>
+        <w:t>(</w:t>
+      </w:r>
+      <w:proofErr w:type="spellStart"/>
+      <w:r>
+        <w:rPr>
+          <w:rFonts w:ascii="Calibri" w:cs="Calibri"/>
+          <w:color w:val="000000" w:themeColor="text1"/>
+        </w:rPr>
+        <w:t>Querin</w:t>
+      </w:r>
+      <w:proofErr w:type="spellEnd"/>
+      <w:r>
+        <w:rPr>
+          <w:rFonts w:ascii="Calibri" w:cs="Calibri"/>
+          <w:color w:val="000000" w:themeColor="text1"/>
+        </w:rPr>
+        <w:t xml:space="preserve"> </w:t>
+      </w:r>
+      <w:proofErr w:type="spellStart"/>
+      <w:r>
+        <w:rPr>
+          <w:rFonts w:ascii="Calibri" w:cs="Calibri"/>
+          <w:color w:val="000000" w:themeColor="text1"/>
+        </w:rPr>
+        <w:t>et al.</w:t>
+      </w:r>
+      <w:proofErr w:type="spellEnd"/>
+      <w:r>
+        <w:rPr>
+          <w:rFonts w:ascii="Calibri" w:cs="Calibri"/>
+          <w:color w:val="000000" w:themeColor="text1"/>
+        </w:rPr>
+        <w:t>, 2017)</w:t>
+      </w:r>
+      <w:r>
+        <w:rPr>
+          <w:color w:val="000000" w:themeColor="text1"/>
+        </w:rPr>
+        <w:fldChar w:fldCharType="end"/>
+      </w:r>
+    </w:p>
+    <w:p>
+      <w:pPr>
+        <w:pStyle w:val="ListParagraph"/>
+        <w:numPr>
+          <w:ilvl w:val="0"/>
+          <w:numId w:val="1"/>
+        </w:numPr>
+        <w:rPr>
+          <w:color w:val="000000" w:themeColor="text1"/>
+        </w:rPr>
+      </w:pPr>
+      <w:r>
+        <w:rPr>
+          <w:color w:val="000000" w:themeColor="text1"/>
+        </w:rPr>
+        <w:t>Cox model to investigate relationship between spinal cord atrophy and progression</w:t>
+      </w:r>
+    </w:p>
+    <w:p>
+      <w:pPr>
+        <w:pStyle w:val="ListParagraph"/>
+        <w:numPr>
+          <w:ilvl w:val="1"/>
+          <w:numId w:val="1"/>
+        </w:numPr>
+        <w:rPr>
+          <w:color w:val="000000" w:themeColor="text1"/>
+        </w:rPr>
+      </w:pPr>
+      <w:r>
+        <w:rPr>
+          <w:color w:val="000000" w:themeColor="text1"/>
+        </w:rPr>
+        <w:lastRenderedPageBreak/>
+        <w:t>Survival analysis to death or censorship</w:t>
+      </w:r>
+    </w:p>
+    <w:p>
+      <w:pPr>
+        <w:pStyle w:val="ListParagraph"/>
+        <w:numPr>
+          <w:ilvl w:val="0"/>
+          <w:numId w:val="1"/>
+        </w:numPr>
+        <w:rPr>
+          <w:color w:val="000000" w:themeColor="text1"/>
+        </w:rPr>
+      </w:pPr>
+      <w:r>
+        <w:rPr>
+          <w:color w:val="000000" w:themeColor="text1"/>
+        </w:rPr>
+        <w:t>Used structural MRI for atrophy measures and DTI for fractional anisotropy</w:t>
+      </w:r>
+    </w:p>
+    <w:p>
+      <w:pPr>
+        <w:pStyle w:val="ListParagraph"/>
+        <w:numPr>
+          <w:ilvl w:val="0"/>
+          <w:numId w:val="1"/>
+        </w:numPr>
+        <w:rPr>
+          <w:color w:val="000000" w:themeColor="text1"/>
+        </w:rPr>
+      </w:pPr>
+      <w:r>
+        <w:rPr>
+          <w:color w:val="000000" w:themeColor="text1"/>
+        </w:rPr>
+        <w:t>MRI parameters seemed to be more predictive than clinical parameters in their (small n=49) cohort</w:t>
+      </w:r>
+    </w:p>
+    <w:p>
+      <w:pPr>
+        <w:pStyle w:val="ListParagraph"/>
+        <w:numPr>
+          <w:ilvl w:val="0"/>
+          <w:numId w:val="1"/>
+        </w:numPr>
+        <w:rPr>
+          <w:color w:val="000000" w:themeColor="text1"/>
+        </w:rPr>
+      </w:pPr>
+      <w:r>
+        <w:rPr>
+          <w:color w:val="000000" w:themeColor="text1"/>
+        </w:rPr>
+        <w:t>Atrophy at multiple points in the spinal cord was associated with faster disease progression</w:t>
       </w:r>
     </w:p>
     <w:p>
@@ -24451,6 +24668,47 @@
     </w:sectPr>
   </w:body>
 </w:document>
+</file>
+
+<file path=word/comments.xml><?xml version="1.0" encoding="utf-8"?>
+<w:comments xmlns:wpc="http://schemas.microsoft.com/office/word/2010/wordprocessingCanvas" xmlns:cx="http://schemas.microsoft.com/office/drawing/2014/chartex" xmlns:cx1="http://schemas.microsoft.com/office/drawing/2015/9/8/chartex" xmlns:cx2="http://schemas.microsoft.com/office/drawing/2015/10/21/chartex" xmlns:cx3="http://schemas.microsoft.com/office/drawing/2016/5/9/chartex" xmlns:cx4="http://schemas.microsoft.com/office/drawing/2016/5/10/chartex" xmlns:cx5="http://schemas.microsoft.com/office/drawing/2016/5/11/chartex" xmlns:cx6="http://schemas.microsoft.com/office/drawing/2016/5/12/chartex" xmlns:cx7="http://schemas.microsoft.com/office/drawing/2016/5/13/chartex" xmlns:cx8="http://schemas.microsoft.com/office/drawing/2016/5/14/chartex" xmlns:mc="http://schemas.openxmlformats.org/markup-compatibility/2006" xmlns:aink="http://schemas.microsoft.com/office/drawing/2016/ink" xmlns:am3d="http://schemas.microsoft.com/office/drawing/2017/model3d" xmlns:o="urn:schemas-microsoft-com:office:office" xmlns:oel="http://schemas.microsoft.com/office/2019/extlst" xmlns:r="http://schemas.openxmlformats.org/officeDocument/2006/relationships" xmlns:m="http://schemas.openxmlformats.org/officeDocument/2006/math" xmlns:v="urn:schemas-microsoft-com:vml" xmlns:wp14="http://schemas.microsoft.com/office/word/2010/wordprocessingDrawing" xmlns:wp="http://schemas.openxmlformats.org/drawingml/2006/wordprocessingDrawing" xmlns:w10="urn:schemas-microsoft-com:office:word" xmlns:w="http://schemas.openxmlformats.org/wordprocessingml/2006/main" xmlns:w14="http://schemas.microsoft.com/office/word/2010/wordml" xmlns:w15="http://schemas.microsoft.com/office/word/2012/wordml" xmlns:w16cex="http://schemas.microsoft.com/office/word/2018/wordml/cex" xmlns:w16cid="http://schemas.microsoft.com/office/word/2016/wordml/cid" xmlns:w16="http://schemas.microsoft.com/office/word/2018/wordml" xmlns:w16sdtdh="http://schemas.microsoft.com/office/word/2020/wordml/sdtdatahash" xmlns:w16se="http://schemas.microsoft.com/office/word/2015/wordml/symex" xmlns:wpg="http://schemas.microsoft.com/office/word/2010/wordprocessingGroup" xmlns:wpi="http://schemas.microsoft.com/office/word/2010/wordprocessingInk" xmlns:wne="http://schemas.microsoft.com/office/word/2006/wordml" xmlns:wps="http://schemas.microsoft.com/office/word/2010/wordprocessingShape" mc:Ignorable="w14 w15 w16se w16cid w16 w16cex w16sdtdh wp14">
+  <w:comment w:id="0" w:author="Florence Townend" w:date="2024-03-11T15:51:00Z" w:initials="FT">
+    <w:p>
+      <w:r>
+        <w:rPr>
+          <w:rStyle w:val="CommentReference"/>
+        </w:rPr>
+        <w:annotationRef/>
+      </w:r>
+      <w:r>
+        <w:rPr>
+          <w:color w:val="000000"/>
+          <w:sz w:val="20"/>
+          <w:szCs w:val="20"/>
+        </w:rPr>
+        <w:t>Can’t find somewhere to put this in my upgrade</w:t>
+      </w:r>
+    </w:p>
+  </w:comment>
+</w:comments>
+</file>
+
+<file path=word/commentsExtended.xml><?xml version="1.0" encoding="utf-8"?>
+<w15:commentsEx xmlns:wpc="http://schemas.microsoft.com/office/word/2010/wordprocessingCanvas" xmlns:cx="http://schemas.microsoft.com/office/drawing/2014/chartex" xmlns:cx1="http://schemas.microsoft.com/office/drawing/2015/9/8/chartex" xmlns:cx2="http://schemas.microsoft.com/office/drawing/2015/10/21/chartex" xmlns:cx3="http://schemas.microsoft.com/office/drawing/2016/5/9/chartex" xmlns:cx4="http://schemas.microsoft.com/office/drawing/2016/5/10/chartex" xmlns:cx5="http://schemas.microsoft.com/office/drawing/2016/5/11/chartex" xmlns:cx6="http://schemas.microsoft.com/office/drawing/2016/5/12/chartex" xmlns:cx7="http://schemas.microsoft.com/office/drawing/2016/5/13/chartex" xmlns:cx8="http://schemas.microsoft.com/office/drawing/2016/5/14/chartex" xmlns:mc="http://schemas.openxmlformats.org/markup-compatibility/2006" xmlns:aink="http://schemas.microsoft.com/office/drawing/2016/ink" xmlns:am3d="http://schemas.microsoft.com/office/drawing/2017/model3d" xmlns:o="urn:schemas-microsoft-com:office:office" xmlns:oel="http://schemas.microsoft.com/office/2019/extlst" xmlns:r="http://schemas.openxmlformats.org/officeDocument/2006/relationships" xmlns:m="http://schemas.openxmlformats.org/officeDocument/2006/math" xmlns:v="urn:schemas-microsoft-com:vml" xmlns:wp14="http://schemas.microsoft.com/office/word/2010/wordprocessingDrawing" xmlns:wp="http://schemas.openxmlformats.org/drawingml/2006/wordprocessingDrawing" xmlns:w10="urn:schemas-microsoft-com:office:word" xmlns:w="http://schemas.openxmlformats.org/wordprocessingml/2006/main" xmlns:w14="http://schemas.microsoft.com/office/word/2010/wordml" xmlns:w15="http://schemas.microsoft.com/office/word/2012/wordml" xmlns:w16cex="http://schemas.microsoft.com/office/word/2018/wordml/cex" xmlns:w16cid="http://schemas.microsoft.com/office/word/2016/wordml/cid" xmlns:w16="http://schemas.microsoft.com/office/word/2018/wordml" xmlns:w16sdtdh="http://schemas.microsoft.com/office/word/2020/wordml/sdtdatahash" xmlns:w16se="http://schemas.microsoft.com/office/word/2015/wordml/symex" xmlns:wpg="http://schemas.microsoft.com/office/word/2010/wordprocessingGroup" xmlns:wpi="http://schemas.microsoft.com/office/word/2010/wordprocessingInk" xmlns:wne="http://schemas.microsoft.com/office/word/2006/wordml" xmlns:wps="http://schemas.microsoft.com/office/word/2010/wordprocessingShape" mc:Ignorable="w14 w15 w16se w16cid w16 w16cex w16sdtdh wp14">
+  <w15:commentEx w15:paraId="637DF034" w15:done="0"/>
+</w15:commentsEx>
+</file>
+
+<file path=word/commentsExtensible.xml><?xml version="1.0" encoding="utf-8"?>
+<w16cex:commentsExtensible xmlns:wpc="http://schemas.microsoft.com/office/word/2010/wordprocessingCanvas" xmlns:cx="http://schemas.microsoft.com/office/drawing/2014/chartex" xmlns:cx1="http://schemas.microsoft.com/office/drawing/2015/9/8/chartex" xmlns:cx2="http://schemas.microsoft.com/office/drawing/2015/10/21/chartex" xmlns:cx3="http://schemas.microsoft.com/office/drawing/2016/5/9/chartex" xmlns:cx4="http://schemas.microsoft.com/office/drawing/2016/5/10/chartex" xmlns:cx5="http://schemas.microsoft.com/office/drawing/2016/5/11/chartex" xmlns:cx6="http://schemas.microsoft.com/office/drawing/2016/5/12/chartex" xmlns:cx7="http://schemas.microsoft.com/office/drawing/2016/5/13/chartex" xmlns:cx8="http://schemas.microsoft.com/office/drawing/2016/5/14/chartex" xmlns:mc="http://schemas.openxmlformats.org/markup-compatibility/2006" xmlns:aink="http://schemas.microsoft.com/office/drawing/2016/ink" xmlns:am3d="http://schemas.microsoft.com/office/drawing/2017/model3d" xmlns:o="urn:schemas-microsoft-com:office:office" xmlns:oel="http://schemas.microsoft.com/office/2019/extlst" xmlns:r="http://schemas.openxmlformats.org/officeDocument/2006/relationships" xmlns:m="http://schemas.openxmlformats.org/officeDocument/2006/math" xmlns:v="urn:schemas-microsoft-com:vml" xmlns:wp14="http://schemas.microsoft.com/office/word/2010/wordprocessingDrawing" xmlns:wp="http://schemas.openxmlformats.org/drawingml/2006/wordprocessingDrawing" xmlns:w10="urn:schemas-microsoft-com:office:word" xmlns:w="http://schemas.openxmlformats.org/wordprocessingml/2006/main" xmlns:w14="http://schemas.microsoft.com/office/word/2010/wordml" xmlns:w15="http://schemas.microsoft.com/office/word/2012/wordml" xmlns:w16cex="http://schemas.microsoft.com/office/word/2018/wordml/cex" xmlns:w16cid="http://schemas.microsoft.com/office/word/2016/wordml/cid" xmlns:w16="http://schemas.microsoft.com/office/word/2018/wordml" xmlns:w16sdtdh="http://schemas.microsoft.com/office/word/2020/wordml/sdtdatahash" xmlns:w16se="http://schemas.microsoft.com/office/word/2015/wordml/symex" xmlns:wpg="http://schemas.microsoft.com/office/word/2010/wordprocessingGroup" xmlns:wpi="http://schemas.microsoft.com/office/word/2010/wordprocessingInk" xmlns:wne="http://schemas.microsoft.com/office/word/2006/wordml" xmlns:wps="http://schemas.microsoft.com/office/word/2010/wordprocessingShape" mc:Ignorable="w14 w15 w16se w16cid w16 w16cex w16sdtdh wp14">
+  <w16cex:commentExtensible w16cex:durableId="759D7FDD" w16cex:dateUtc="2024-03-11T15:51:00Z"/>
+</w16cex:commentsExtensible>
+</file>
+
+<file path=word/commentsIds.xml><?xml version="1.0" encoding="utf-8"?>
+<w16cid:commentsIds xmlns:wpc="http://schemas.microsoft.com/office/word/2010/wordprocessingCanvas" xmlns:cx="http://schemas.microsoft.com/office/drawing/2014/chartex" xmlns:cx1="http://schemas.microsoft.com/office/drawing/2015/9/8/chartex" xmlns:cx2="http://schemas.microsoft.com/office/drawing/2015/10/21/chartex" xmlns:cx3="http://schemas.microsoft.com/office/drawing/2016/5/9/chartex" xmlns:cx4="http://schemas.microsoft.com/office/drawing/2016/5/10/chartex" xmlns:cx5="http://schemas.microsoft.com/office/drawing/2016/5/11/chartex" xmlns:cx6="http://schemas.microsoft.com/office/drawing/2016/5/12/chartex" xmlns:cx7="http://schemas.microsoft.com/office/drawing/2016/5/13/chartex" xmlns:cx8="http://schemas.microsoft.com/office/drawing/2016/5/14/chartex" xmlns:mc="http://schemas.openxmlformats.org/markup-compatibility/2006" xmlns:aink="http://schemas.microsoft.com/office/drawing/2016/ink" xmlns:am3d="http://schemas.microsoft.com/office/drawing/2017/model3d" xmlns:o="urn:schemas-microsoft-com:office:office" xmlns:oel="http://schemas.microsoft.com/office/2019/extlst" xmlns:r="http://schemas.openxmlformats.org/officeDocument/2006/relationships" xmlns:m="http://schemas.openxmlformats.org/officeDocument/2006/math" xmlns:v="urn:schemas-microsoft-com:vml" xmlns:wp14="http://schemas.microsoft.com/office/word/2010/wordprocessingDrawing" xmlns:wp="http://schemas.openxmlformats.org/drawingml/2006/wordprocessingDrawing" xmlns:w10="urn:schemas-microsoft-com:office:word" xmlns:w="http://schemas.openxmlformats.org/wordprocessingml/2006/main" xmlns:w14="http://schemas.microsoft.com/office/word/2010/wordml" xmlns:w15="http://schemas.microsoft.com/office/word/2012/wordml" xmlns:w16cex="http://schemas.microsoft.com/office/word/2018/wordml/cex" xmlns:w16cid="http://schemas.microsoft.com/office/word/2016/wordml/cid" xmlns:w16="http://schemas.microsoft.com/office/word/2018/wordml" xmlns:w16sdtdh="http://schemas.microsoft.com/office/word/2020/wordml/sdtdatahash" xmlns:w16se="http://schemas.microsoft.com/office/word/2015/wordml/symex" xmlns:wpg="http://schemas.microsoft.com/office/word/2010/wordprocessingGroup" xmlns:wpi="http://schemas.microsoft.com/office/word/2010/wordprocessingInk" xmlns:wne="http://schemas.microsoft.com/office/word/2006/wordml" xmlns:wps="http://schemas.microsoft.com/office/word/2010/wordprocessingShape" mc:Ignorable="w14 w15 w16se w16cid w16 w16cex w16sdtdh wp14">
+  <w16cid:commentId w16cid:paraId="637DF034" w16cid:durableId="759D7FDD"/>
+</w16cid:commentsIds>
 </file>
 
 <file path=word/endnotes.xml><?xml version="1.0" encoding="utf-8"?>
@@ -34495,6 +34753,14 @@
   </w:num>
   <w:numIdMacAtCleanup w:val="87"/>
 </w:numbering>
+</file>
+
+<file path=word/people.xml><?xml version="1.0" encoding="utf-8"?>
+<w15:people xmlns:wpc="http://schemas.microsoft.com/office/word/2010/wordprocessingCanvas" xmlns:cx="http://schemas.microsoft.com/office/drawing/2014/chartex" xmlns:cx1="http://schemas.microsoft.com/office/drawing/2015/9/8/chartex" xmlns:cx2="http://schemas.microsoft.com/office/drawing/2015/10/21/chartex" xmlns:cx3="http://schemas.microsoft.com/office/drawing/2016/5/9/chartex" xmlns:cx4="http://schemas.microsoft.com/office/drawing/2016/5/10/chartex" xmlns:cx5="http://schemas.microsoft.com/office/drawing/2016/5/11/chartex" xmlns:cx6="http://schemas.microsoft.com/office/drawing/2016/5/12/chartex" xmlns:cx7="http://schemas.microsoft.com/office/drawing/2016/5/13/chartex" xmlns:cx8="http://schemas.microsoft.com/office/drawing/2016/5/14/chartex" xmlns:mc="http://schemas.openxmlformats.org/markup-compatibility/2006" xmlns:aink="http://schemas.microsoft.com/office/drawing/2016/ink" xmlns:am3d="http://schemas.microsoft.com/office/drawing/2017/model3d" xmlns:o="urn:schemas-microsoft-com:office:office" xmlns:oel="http://schemas.microsoft.com/office/2019/extlst" xmlns:r="http://schemas.openxmlformats.org/officeDocument/2006/relationships" xmlns:m="http://schemas.openxmlformats.org/officeDocument/2006/math" xmlns:v="urn:schemas-microsoft-com:vml" xmlns:wp14="http://schemas.microsoft.com/office/word/2010/wordprocessingDrawing" xmlns:wp="http://schemas.openxmlformats.org/drawingml/2006/wordprocessingDrawing" xmlns:w10="urn:schemas-microsoft-com:office:word" xmlns:w="http://schemas.openxmlformats.org/wordprocessingml/2006/main" xmlns:w14="http://schemas.microsoft.com/office/word/2010/wordml" xmlns:w15="http://schemas.microsoft.com/office/word/2012/wordml" xmlns:w16cex="http://schemas.microsoft.com/office/word/2018/wordml/cex" xmlns:w16cid="http://schemas.microsoft.com/office/word/2016/wordml/cid" xmlns:w16="http://schemas.microsoft.com/office/word/2018/wordml" xmlns:w16sdtdh="http://schemas.microsoft.com/office/word/2020/wordml/sdtdatahash" xmlns:w16se="http://schemas.microsoft.com/office/word/2015/wordml/symex" xmlns:wpg="http://schemas.microsoft.com/office/word/2010/wordprocessingGroup" xmlns:wpi="http://schemas.microsoft.com/office/word/2010/wordprocessingInk" xmlns:wne="http://schemas.microsoft.com/office/word/2006/wordml" xmlns:wps="http://schemas.microsoft.com/office/word/2010/wordprocessingShape" mc:Ignorable="w14 w15 w16se w16cid w16 w16cex w16sdtdh wp14">
+  <w15:person w15:author="Florence Townend">
+    <w15:presenceInfo w15:providerId="Windows Live" w15:userId="1037cc3756e9f924"/>
+  </w15:person>
+</w15:people>
 </file>
 
 <file path=word/styles.xml><?xml version="1.0" encoding="utf-8"?>

</xml_diff>